<commit_message>
Lagde en nesten spillbar versjon av stigespill
</commit_message>
<xml_diff>
--- a/Undersokelse elevers IT-nivaa.docx
+++ b/Undersokelse elevers IT-nivaa.docx
@@ -1,15 +1,13 @@
 
 <file path=word/document.xml><?xml version="1.0" encoding="utf-8"?>
-<w:document xmlns:wpc="http://schemas.microsoft.com/office/word/2010/wordprocessingCanvas" xmlns:cx="http://schemas.microsoft.com/office/drawing/2014/chartex" xmlns:cx1="http://schemas.microsoft.com/office/drawing/2015/9/8/chartex" xmlns:cx2="http://schemas.microsoft.com/office/drawing/2015/10/21/chartex" xmlns:cx3="http://schemas.microsoft.com/office/drawing/2016/5/9/chartex" xmlns:cx4="http://schemas.microsoft.com/office/drawing/2016/5/10/chartex" xmlns:cx5="http://schemas.microsoft.com/office/drawing/2016/5/11/chartex" xmlns:mc="http://schemas.openxmlformats.org/markup-compatibility/2006" xmlns:o="urn:schemas-microsoft-com:office:office" xmlns:r="http://schemas.openxmlformats.org/officeDocument/2006/relationships" xmlns:m="http://schemas.openxmlformats.org/officeDocument/2006/math" xmlns:v="urn:schemas-microsoft-com:vml" xmlns:wp14="http://schemas.microsoft.com/office/word/2010/wordprocessingDrawing" xmlns:wp="http://schemas.openxmlformats.org/drawingml/2006/wordprocessingDrawing" xmlns:w10="urn:schemas-microsoft-com:office:word" xmlns:w="http://schemas.openxmlformats.org/wordprocessingml/2006/main" xmlns:w14="http://schemas.microsoft.com/office/word/2010/wordml" xmlns:w15="http://schemas.microsoft.com/office/word/2012/wordml" xmlns:w16se="http://schemas.microsoft.com/office/word/2015/wordml/symex" xmlns:wpg="http://schemas.microsoft.com/office/word/2010/wordprocessingGroup" xmlns:wpi="http://schemas.microsoft.com/office/word/2010/wordprocessingInk" xmlns:wne="http://schemas.microsoft.com/office/word/2006/wordml" xmlns:wps="http://schemas.microsoft.com/office/word/2010/wordprocessingShape" mc:Ignorable="w14 w15 w16se wp14">
+<w:document xmlns:wpc="http://schemas.microsoft.com/office/word/2010/wordprocessingCanvas" xmlns:cx="http://schemas.microsoft.com/office/drawing/2014/chartex" xmlns:cx1="http://schemas.microsoft.com/office/drawing/2015/9/8/chartex" xmlns:cx2="http://schemas.microsoft.com/office/drawing/2015/10/21/chartex" xmlns:cx3="http://schemas.microsoft.com/office/drawing/2016/5/9/chartex" xmlns:cx4="http://schemas.microsoft.com/office/drawing/2016/5/10/chartex" xmlns:cx5="http://schemas.microsoft.com/office/drawing/2016/5/11/chartex" xmlns:cx6="http://schemas.microsoft.com/office/drawing/2016/5/12/chartex" xmlns:cx7="http://schemas.microsoft.com/office/drawing/2016/5/13/chartex" xmlns:cx8="http://schemas.microsoft.com/office/drawing/2016/5/14/chartex" xmlns:mc="http://schemas.openxmlformats.org/markup-compatibility/2006" xmlns:aink="http://schemas.microsoft.com/office/drawing/2016/ink" xmlns:am3d="http://schemas.microsoft.com/office/drawing/2017/model3d" xmlns:o="urn:schemas-microsoft-com:office:office" xmlns:oel="http://schemas.microsoft.com/office/2019/extlst" xmlns:r="http://schemas.openxmlformats.org/officeDocument/2006/relationships" xmlns:m="http://schemas.openxmlformats.org/officeDocument/2006/math" xmlns:v="urn:schemas-microsoft-com:vml" xmlns:wp14="http://schemas.microsoft.com/office/word/2010/wordprocessingDrawing" xmlns:wp="http://schemas.openxmlformats.org/drawingml/2006/wordprocessingDrawing" xmlns:w10="urn:schemas-microsoft-com:office:word" xmlns:w="http://schemas.openxmlformats.org/wordprocessingml/2006/main" xmlns:w14="http://schemas.microsoft.com/office/word/2010/wordml" xmlns:w15="http://schemas.microsoft.com/office/word/2012/wordml" xmlns:w16cex="http://schemas.microsoft.com/office/word/2018/wordml/cex" xmlns:w16cid="http://schemas.microsoft.com/office/word/2016/wordml/cid" xmlns:w16="http://schemas.microsoft.com/office/word/2018/wordml" xmlns:w16du="http://schemas.microsoft.com/office/word/2023/wordml/word16du" xmlns:w16sdtdh="http://schemas.microsoft.com/office/word/2020/wordml/sdtdatahash" xmlns:w16se="http://schemas.microsoft.com/office/word/2015/wordml/symex" xmlns:wpg="http://schemas.microsoft.com/office/word/2010/wordprocessingGroup" xmlns:wpi="http://schemas.microsoft.com/office/word/2010/wordprocessingInk" xmlns:wne="http://schemas.microsoft.com/office/word/2006/wordml" xmlns:wps="http://schemas.microsoft.com/office/word/2010/wordprocessingShape" mc:Ignorable="w14 w15 w16se w16cid w16 w16cex w16sdtdh w16du wp14">
   <w:body>
     <w:p>
-      <w:r>
-        <w:t>Bakgrunn i IT for IT-1 2018-19</w:t>
-      </w:r>
-    </w:p>
-    <w:p>
-      <w:r>
-        <w:t>Plattform (PC/Mac):</w:t>
+      <w:pPr>
+        <w:pStyle w:val="Tittel"/>
+      </w:pPr>
+      <w:r>
+        <w:t>Kunnskap om generell PC-bruk</w:t>
       </w:r>
     </w:p>
     <w:p>
@@ -134,7 +132,10 @@
         </w:numPr>
       </w:pPr>
       <w:r>
-        <w:t>HTML.</w:t>
+        <w:t>HTML</w:t>
+      </w:r>
+      <w:r>
+        <w:t>?</w:t>
       </w:r>
     </w:p>
     <w:p>
@@ -170,19 +171,7 @@
         </w:numPr>
       </w:pPr>
       <w:r>
-        <w:t>SQL</w:t>
-      </w:r>
-    </w:p>
-    <w:p>
-      <w:pPr>
-        <w:pStyle w:val="Listeavsnitt"/>
-        <w:numPr>
-          <w:ilvl w:val="1"/>
-          <w:numId w:val="1"/>
-        </w:numPr>
-      </w:pPr>
-      <w:r>
-        <w:t>PHP</w:t>
+        <w:t>Python?</w:t>
       </w:r>
     </w:p>
     <w:p>
@@ -254,34 +243,50 @@
         </w:numPr>
       </w:pPr>
       <w:r>
-        <w:t>Lag.</w:t>
-      </w:r>
-    </w:p>
-    <w:p>
-      <w:pPr>
-        <w:pStyle w:val="Listeavsnitt"/>
-        <w:numPr>
-          <w:ilvl w:val="1"/>
-          <w:numId w:val="1"/>
-        </w:numPr>
-      </w:pPr>
-      <w:r>
-        <w:t>Masker.</w:t>
-      </w:r>
-    </w:p>
-    <w:p>
-      <w:pPr>
-        <w:pStyle w:val="Listeavsnitt"/>
-        <w:numPr>
-          <w:ilvl w:val="1"/>
-          <w:numId w:val="1"/>
-        </w:numPr>
-      </w:pPr>
-      <w:r>
-        <w:t>Filtre.</w:t>
-      </w:r>
-      <w:bookmarkStart w:id="0" w:name="_GoBack"/>
-      <w:bookmarkEnd w:id="0"/>
+        <w:t>Lag</w:t>
+      </w:r>
+      <w:r>
+        <w:t xml:space="preserve"> (photoshop)</w:t>
+      </w:r>
+      <w:r>
+        <w:t>.</w:t>
+      </w:r>
+    </w:p>
+    <w:p>
+      <w:pPr>
+        <w:pStyle w:val="Listeavsnitt"/>
+        <w:numPr>
+          <w:ilvl w:val="1"/>
+          <w:numId w:val="1"/>
+        </w:numPr>
+      </w:pPr>
+      <w:r>
+        <w:t>Masker</w:t>
+      </w:r>
+      <w:r>
+        <w:t xml:space="preserve"> (photoshop)</w:t>
+      </w:r>
+      <w:r>
+        <w:t>.</w:t>
+      </w:r>
+    </w:p>
+    <w:p>
+      <w:pPr>
+        <w:pStyle w:val="Listeavsnitt"/>
+        <w:numPr>
+          <w:ilvl w:val="1"/>
+          <w:numId w:val="1"/>
+        </w:numPr>
+      </w:pPr>
+      <w:r>
+        <w:t>Filtre</w:t>
+      </w:r>
+      <w:r>
+        <w:t xml:space="preserve"> (photoshop)</w:t>
+      </w:r>
+      <w:r>
+        <w:t>.</w:t>
+      </w:r>
     </w:p>
     <w:p/>
     <w:sectPr>
@@ -295,7 +300,7 @@
 </file>
 
 <file path=word/numbering.xml><?xml version="1.0" encoding="utf-8"?>
-<w:numbering xmlns:wpc="http://schemas.microsoft.com/office/word/2010/wordprocessingCanvas" xmlns:cx="http://schemas.microsoft.com/office/drawing/2014/chartex" xmlns:cx1="http://schemas.microsoft.com/office/drawing/2015/9/8/chartex" xmlns:cx2="http://schemas.microsoft.com/office/drawing/2015/10/21/chartex" xmlns:cx3="http://schemas.microsoft.com/office/drawing/2016/5/9/chartex" xmlns:cx4="http://schemas.microsoft.com/office/drawing/2016/5/10/chartex" xmlns:cx5="http://schemas.microsoft.com/office/drawing/2016/5/11/chartex" xmlns:mc="http://schemas.openxmlformats.org/markup-compatibility/2006" xmlns:o="urn:schemas-microsoft-com:office:office" xmlns:r="http://schemas.openxmlformats.org/officeDocument/2006/relationships" xmlns:m="http://schemas.openxmlformats.org/officeDocument/2006/math" xmlns:v="urn:schemas-microsoft-com:vml" xmlns:wp14="http://schemas.microsoft.com/office/word/2010/wordprocessingDrawing" xmlns:wp="http://schemas.openxmlformats.org/drawingml/2006/wordprocessingDrawing" xmlns:w10="urn:schemas-microsoft-com:office:word" xmlns:w="http://schemas.openxmlformats.org/wordprocessingml/2006/main" xmlns:w14="http://schemas.microsoft.com/office/word/2010/wordml" xmlns:w15="http://schemas.microsoft.com/office/word/2012/wordml" xmlns:w16se="http://schemas.microsoft.com/office/word/2015/wordml/symex" xmlns:wpg="http://schemas.microsoft.com/office/word/2010/wordprocessingGroup" xmlns:wpi="http://schemas.microsoft.com/office/word/2010/wordprocessingInk" xmlns:wne="http://schemas.microsoft.com/office/word/2006/wordml" xmlns:wps="http://schemas.microsoft.com/office/word/2010/wordprocessingShape" mc:Ignorable="w14 w15 w16se wp14">
+<w:numbering xmlns:wpc="http://schemas.microsoft.com/office/word/2010/wordprocessingCanvas" xmlns:cx="http://schemas.microsoft.com/office/drawing/2014/chartex" xmlns:cx1="http://schemas.microsoft.com/office/drawing/2015/9/8/chartex" xmlns:cx2="http://schemas.microsoft.com/office/drawing/2015/10/21/chartex" xmlns:cx3="http://schemas.microsoft.com/office/drawing/2016/5/9/chartex" xmlns:cx4="http://schemas.microsoft.com/office/drawing/2016/5/10/chartex" xmlns:cx5="http://schemas.microsoft.com/office/drawing/2016/5/11/chartex" xmlns:cx6="http://schemas.microsoft.com/office/drawing/2016/5/12/chartex" xmlns:cx7="http://schemas.microsoft.com/office/drawing/2016/5/13/chartex" xmlns:cx8="http://schemas.microsoft.com/office/drawing/2016/5/14/chartex" xmlns:mc="http://schemas.openxmlformats.org/markup-compatibility/2006" xmlns:aink="http://schemas.microsoft.com/office/drawing/2016/ink" xmlns:am3d="http://schemas.microsoft.com/office/drawing/2017/model3d" xmlns:o="urn:schemas-microsoft-com:office:office" xmlns:oel="http://schemas.microsoft.com/office/2019/extlst" xmlns:r="http://schemas.openxmlformats.org/officeDocument/2006/relationships" xmlns:m="http://schemas.openxmlformats.org/officeDocument/2006/math" xmlns:v="urn:schemas-microsoft-com:vml" xmlns:wp14="http://schemas.microsoft.com/office/word/2010/wordprocessingDrawing" xmlns:wp="http://schemas.openxmlformats.org/drawingml/2006/wordprocessingDrawing" xmlns:w10="urn:schemas-microsoft-com:office:word" xmlns:w="http://schemas.openxmlformats.org/wordprocessingml/2006/main" xmlns:w14="http://schemas.microsoft.com/office/word/2010/wordml" xmlns:w15="http://schemas.microsoft.com/office/word/2012/wordml" xmlns:w16cex="http://schemas.microsoft.com/office/word/2018/wordml/cex" xmlns:w16cid="http://schemas.microsoft.com/office/word/2016/wordml/cid" xmlns:w16="http://schemas.microsoft.com/office/word/2018/wordml" xmlns:w16du="http://schemas.microsoft.com/office/word/2023/wordml/word16du" xmlns:w16sdtdh="http://schemas.microsoft.com/office/word/2020/wordml/sdtdatahash" xmlns:w16se="http://schemas.microsoft.com/office/word/2015/wordml/symex" xmlns:wpg="http://schemas.microsoft.com/office/word/2010/wordprocessingGroup" xmlns:wpi="http://schemas.microsoft.com/office/word/2010/wordprocessingInk" xmlns:wne="http://schemas.microsoft.com/office/word/2006/wordml" xmlns:wps="http://schemas.microsoft.com/office/word/2010/wordprocessingShape" mc:Ignorable="w14 w15 w16se w16cid w16 w16cex w16sdtdh w16du wp14">
   <w:abstractNum w:abstractNumId="0" w15:restartNumberingAfterBreak="0">
     <w:nsid w:val="5C5D300C"/>
     <w:multiLevelType w:val="hybridMultilevel"/>
@@ -382,14 +387,14 @@
       </w:pPr>
     </w:lvl>
   </w:abstractNum>
-  <w:num w:numId="1">
+  <w:num w:numId="1" w16cid:durableId="778449430">
     <w:abstractNumId w:val="0"/>
   </w:num>
 </w:numbering>
 </file>
 
 <file path=word/styles.xml><?xml version="1.0" encoding="utf-8"?>
-<w:styles xmlns:mc="http://schemas.openxmlformats.org/markup-compatibility/2006" xmlns:r="http://schemas.openxmlformats.org/officeDocument/2006/relationships" xmlns:w="http://schemas.openxmlformats.org/wordprocessingml/2006/main" xmlns:w14="http://schemas.microsoft.com/office/word/2010/wordml" xmlns:w15="http://schemas.microsoft.com/office/word/2012/wordml" xmlns:w16se="http://schemas.microsoft.com/office/word/2015/wordml/symex" mc:Ignorable="w14 w15 w16se">
+<w:styles xmlns:mc="http://schemas.openxmlformats.org/markup-compatibility/2006" xmlns:r="http://schemas.openxmlformats.org/officeDocument/2006/relationships" xmlns:w="http://schemas.openxmlformats.org/wordprocessingml/2006/main" xmlns:w14="http://schemas.microsoft.com/office/word/2010/wordml" xmlns:w15="http://schemas.microsoft.com/office/word/2012/wordml" xmlns:w16cex="http://schemas.microsoft.com/office/word/2018/wordml/cex" xmlns:w16cid="http://schemas.microsoft.com/office/word/2016/wordml/cid" xmlns:w16="http://schemas.microsoft.com/office/word/2018/wordml" xmlns:w16du="http://schemas.microsoft.com/office/word/2023/wordml/word16du" xmlns:w16sdtdh="http://schemas.microsoft.com/office/word/2020/wordml/sdtdatahash" xmlns:w16se="http://schemas.microsoft.com/office/word/2015/wordml/symex" mc:Ignorable="w14 w15 w16se w16cid w16 w16cex w16sdtdh w16du">
   <w:docDefaults>
     <w:rPrDefault>
       <w:rPr>
@@ -405,7 +410,7 @@
       </w:pPr>
     </w:pPrDefault>
   </w:docDefaults>
-  <w:latentStyles w:defLockedState="0" w:defUIPriority="99" w:defSemiHidden="0" w:defUnhideWhenUsed="0" w:defQFormat="0" w:count="374">
+  <w:latentStyles w:defLockedState="0" w:defUIPriority="99" w:defSemiHidden="0" w:defUnhideWhenUsed="0" w:defQFormat="0" w:count="376">
     <w:lsdException w:name="Normal" w:uiPriority="0" w:qFormat="1"/>
     <w:lsdException w:name="heading 1" w:uiPriority="9" w:qFormat="1"/>
     <w:lsdException w:name="heading 2" w:semiHidden="1" w:uiPriority="9" w:unhideWhenUsed="1" w:qFormat="1"/>
@@ -511,6 +516,7 @@
     <w:lsdException w:name="HTML Sample" w:semiHidden="1" w:unhideWhenUsed="1"/>
     <w:lsdException w:name="HTML Typewriter" w:semiHidden="1" w:unhideWhenUsed="1"/>
     <w:lsdException w:name="HTML Variable" w:semiHidden="1" w:unhideWhenUsed="1"/>
+    <w:lsdException w:name="Normal Table" w:semiHidden="1" w:unhideWhenUsed="1"/>
     <w:lsdException w:name="annotation subject" w:semiHidden="1" w:unhideWhenUsed="1"/>
     <w:lsdException w:name="No List" w:semiHidden="1" w:unhideWhenUsed="1"/>
     <w:lsdException w:name="Outline List 1" w:semiHidden="1" w:unhideWhenUsed="1"/>
@@ -556,9 +562,11 @@
     <w:lsdException w:name="Table Subtle 1" w:semiHidden="1" w:unhideWhenUsed="1"/>
     <w:lsdException w:name="Table Subtle 2" w:semiHidden="1" w:unhideWhenUsed="1"/>
     <w:lsdException w:name="Table Web 1" w:semiHidden="1" w:unhideWhenUsed="1"/>
+    <w:lsdException w:name="Table Web 2" w:semiHidden="1" w:unhideWhenUsed="1"/>
     <w:lsdException w:name="Table Web 3" w:semiHidden="1" w:unhideWhenUsed="1"/>
     <w:lsdException w:name="Balloon Text" w:semiHidden="1" w:unhideWhenUsed="1"/>
     <w:lsdException w:name="Table Grid" w:uiPriority="39"/>
+    <w:lsdException w:name="Table Theme" w:semiHidden="1" w:unhideWhenUsed="1"/>
     <w:lsdException w:name="Placeholder Text" w:semiHidden="1"/>
     <w:lsdException w:name="No Spacing" w:uiPriority="1" w:qFormat="1"/>
     <w:lsdException w:name="Light Shading" w:uiPriority="60"/>
@@ -777,6 +785,8 @@
     <w:lsdException w:name="Mention" w:semiHidden="1" w:unhideWhenUsed="1"/>
     <w:lsdException w:name="Smart Hyperlink" w:semiHidden="1" w:unhideWhenUsed="1"/>
     <w:lsdException w:name="Hashtag" w:semiHidden="1" w:unhideWhenUsed="1"/>
+    <w:lsdException w:name="Unresolved Mention" w:semiHidden="1" w:unhideWhenUsed="1"/>
+    <w:lsdException w:name="Smart Link" w:semiHidden="1" w:unhideWhenUsed="1"/>
   </w:latentStyles>
   <w:style w:type="paragraph" w:default="1" w:styleId="Normal">
     <w:name w:val="Normal"/>
@@ -819,6 +829,40 @@
       <w:ind w:left="720"/>
       <w:contextualSpacing/>
     </w:pPr>
+  </w:style>
+  <w:style w:type="paragraph" w:styleId="Tittel">
+    <w:name w:val="Title"/>
+    <w:basedOn w:val="Normal"/>
+    <w:next w:val="Normal"/>
+    <w:link w:val="TittelTegn"/>
+    <w:uiPriority w:val="10"/>
+    <w:qFormat/>
+    <w:rsid w:val="003A4A35"/>
+    <w:pPr>
+      <w:spacing w:after="0" w:line="240" w:lineRule="auto"/>
+      <w:contextualSpacing/>
+    </w:pPr>
+    <w:rPr>
+      <w:rFonts w:asciiTheme="majorHAnsi" w:eastAsiaTheme="majorEastAsia" w:hAnsiTheme="majorHAnsi" w:cstheme="majorBidi"/>
+      <w:spacing w:val="-10"/>
+      <w:kern w:val="28"/>
+      <w:sz w:val="56"/>
+      <w:szCs w:val="56"/>
+    </w:rPr>
+  </w:style>
+  <w:style w:type="character" w:customStyle="1" w:styleId="TittelTegn">
+    <w:name w:val="Tittel Tegn"/>
+    <w:basedOn w:val="Standardskriftforavsnitt"/>
+    <w:link w:val="Tittel"/>
+    <w:uiPriority w:val="10"/>
+    <w:rsid w:val="003A4A35"/>
+    <w:rPr>
+      <w:rFonts w:asciiTheme="majorHAnsi" w:eastAsiaTheme="majorEastAsia" w:hAnsiTheme="majorHAnsi" w:cstheme="majorBidi"/>
+      <w:spacing w:val="-10"/>
+      <w:kern w:val="28"/>
+      <w:sz w:val="56"/>
+      <w:szCs w:val="56"/>
+    </w:rPr>
   </w:style>
 </w:styles>
 </file>

</xml_diff>